<commit_message>
add carto and github docs
</commit_message>
<xml_diff>
--- a/CARTO/Carto.docx
+++ b/CARTO/Carto.docx
@@ -160,21 +160,24 @@
           <w:ilvl w:val="1"/>
           <w:numId w:val="3"/>
         </w:numPr>
-        <w:rPr>
-          <w:highlight w:val="yellow"/>
-        </w:rPr>
-      </w:pPr>
-      <w:r>
-        <w:rPr>
-          <w:highlight w:val="yellow"/>
-        </w:rPr>
+      </w:pPr>
+      <w:r>
         <w:t>Data e</w:t>
       </w:r>
       <w:r>
-        <w:rPr>
-          <w:highlight w:val="yellow"/>
-        </w:rPr>
         <w:t>diting</w:t>
+      </w:r>
+    </w:p>
+    <w:p>
+      <w:pPr>
+        <w:pStyle w:val="ListParagraph"/>
+        <w:numPr>
+          <w:ilvl w:val="1"/>
+          <w:numId w:val="3"/>
+        </w:numPr>
+      </w:pPr>
+      <w:r>
+        <w:t>Data share</w:t>
       </w:r>
     </w:p>
     <w:p>
@@ -726,6 +729,7 @@
         <w:ind w:left="1440" w:firstLine="720"/>
       </w:pPr>
       <w:r>
+        <w:lastRenderedPageBreak/>
         <w:t xml:space="preserve">SELECT * FROM </w:t>
       </w:r>
       <w:proofErr w:type="spellStart"/>
@@ -741,7 +745,6 @@
         <w:ind w:left="1440" w:firstLine="720"/>
       </w:pPr>
       <w:r>
-        <w:lastRenderedPageBreak/>
         <w:t xml:space="preserve">WHERE </w:t>
       </w:r>
       <w:proofErr w:type="spellStart"/>
@@ -1396,6 +1399,7 @@
         <w:ind w:left="1080" w:firstLine="720"/>
       </w:pPr>
       <w:r>
+        <w:lastRenderedPageBreak/>
         <w:t xml:space="preserve">  text-size: </w:t>
       </w:r>
       <w:proofErr w:type="gramStart"/>
@@ -1409,597 +1413,597 @@
         <w:ind w:left="1080" w:firstLine="720"/>
       </w:pPr>
       <w:r>
+        <w:t xml:space="preserve">  text-fill: #</w:t>
+      </w:r>
+      <w:proofErr w:type="gramStart"/>
+      <w:r>
+        <w:t>FFFFFF;</w:t>
+      </w:r>
+      <w:proofErr w:type="gramEnd"/>
+    </w:p>
+    <w:p>
+      <w:pPr>
+        <w:ind w:left="1080" w:firstLine="720"/>
+      </w:pPr>
+      <w:r>
+        <w:t xml:space="preserve">  text-label-position-tolerance: </w:t>
+      </w:r>
+      <w:proofErr w:type="gramStart"/>
+      <w:r>
+        <w:t>0;</w:t>
+      </w:r>
+      <w:proofErr w:type="gramEnd"/>
+    </w:p>
+    <w:p>
+      <w:pPr>
+        <w:ind w:left="1080" w:firstLine="720"/>
+      </w:pPr>
+      <w:r>
+        <w:t xml:space="preserve">  text-halo-radius: </w:t>
+      </w:r>
+      <w:proofErr w:type="gramStart"/>
+      <w:r>
+        <w:t>1;</w:t>
+      </w:r>
+      <w:proofErr w:type="gramEnd"/>
+    </w:p>
+    <w:p>
+      <w:pPr>
+        <w:ind w:left="1080" w:firstLine="720"/>
+      </w:pPr>
+      <w:r>
+        <w:t xml:space="preserve">  text-halo-fill: #</w:t>
+      </w:r>
+      <w:proofErr w:type="gramStart"/>
+      <w:r>
+        <w:t>6F808D;</w:t>
+      </w:r>
+      <w:proofErr w:type="gramEnd"/>
+    </w:p>
+    <w:p>
+      <w:pPr>
+        <w:ind w:left="1080" w:firstLine="720"/>
+      </w:pPr>
+      <w:r>
+        <w:t xml:space="preserve">  text-</w:t>
+      </w:r>
+      <w:proofErr w:type="spellStart"/>
+      <w:r>
+        <w:t>dy</w:t>
+      </w:r>
+      <w:proofErr w:type="spellEnd"/>
+      <w:r>
+        <w:t xml:space="preserve">: </w:t>
+      </w:r>
+      <w:proofErr w:type="gramStart"/>
+      <w:r>
+        <w:t>-10;</w:t>
+      </w:r>
+      <w:proofErr w:type="gramEnd"/>
+    </w:p>
+    <w:p>
+      <w:pPr>
+        <w:ind w:left="1080" w:firstLine="720"/>
+      </w:pPr>
+      <w:r>
+        <w:t xml:space="preserve">  text-allow-overlap: </w:t>
+      </w:r>
+      <w:proofErr w:type="gramStart"/>
+      <w:r>
+        <w:t>true;</w:t>
+      </w:r>
+      <w:proofErr w:type="gramEnd"/>
+    </w:p>
+    <w:p>
+      <w:pPr>
+        <w:ind w:left="1080" w:firstLine="720"/>
+      </w:pPr>
+      <w:r>
+        <w:t xml:space="preserve">  text-placement: </w:t>
+      </w:r>
+      <w:proofErr w:type="gramStart"/>
+      <w:r>
+        <w:t>point;</w:t>
+      </w:r>
+      <w:proofErr w:type="gramEnd"/>
+    </w:p>
+    <w:p>
+      <w:pPr>
+        <w:ind w:left="1080" w:firstLine="720"/>
+      </w:pPr>
+      <w:r>
+        <w:t xml:space="preserve">  text-placement-type: </w:t>
+      </w:r>
+      <w:proofErr w:type="gramStart"/>
+      <w:r>
+        <w:t>dummy;</w:t>
+      </w:r>
+      <w:proofErr w:type="gramEnd"/>
+    </w:p>
+    <w:p>
+      <w:pPr>
+        <w:ind w:left="1080" w:firstLine="720"/>
+      </w:pPr>
+      <w:r>
+        <w:t>}</w:t>
+      </w:r>
+    </w:p>
+    <w:p>
+      <w:pPr>
+        <w:pStyle w:val="ListParagraph"/>
+        <w:numPr>
+          <w:ilvl w:val="1"/>
+          <w:numId w:val="3"/>
+        </w:numPr>
+      </w:pPr>
+      <w:r>
+        <w:t>Defining brackets</w:t>
+      </w:r>
+    </w:p>
+    <w:p>
+      <w:pPr>
+        <w:ind w:left="1080" w:firstLine="720"/>
+      </w:pPr>
+      <w:r>
+        <w:t>#layer {</w:t>
+      </w:r>
+    </w:p>
+    <w:p>
+      <w:pPr>
+        <w:ind w:left="1080" w:firstLine="720"/>
+      </w:pPr>
+      <w:r>
+        <w:t xml:space="preserve">  marker-width: </w:t>
+      </w:r>
+      <w:proofErr w:type="gramStart"/>
+      <w:r>
+        <w:t>6.5;</w:t>
+      </w:r>
+      <w:proofErr w:type="gramEnd"/>
+    </w:p>
+    <w:p>
+      <w:pPr>
+        <w:ind w:left="1080" w:firstLine="720"/>
+      </w:pPr>
+      <w:r>
+        <w:t xml:space="preserve">  marker-fill-opacity: </w:t>
+      </w:r>
+      <w:proofErr w:type="gramStart"/>
+      <w:r>
+        <w:t>1;</w:t>
+      </w:r>
+      <w:proofErr w:type="gramEnd"/>
+    </w:p>
+    <w:p>
+      <w:pPr>
+        <w:ind w:left="1080" w:firstLine="720"/>
+      </w:pPr>
+      <w:r>
+        <w:t xml:space="preserve">  marker-allow-overlap: </w:t>
+      </w:r>
+      <w:proofErr w:type="gramStart"/>
+      <w:r>
+        <w:t>true;</w:t>
+      </w:r>
+      <w:proofErr w:type="gramEnd"/>
+    </w:p>
+    <w:p>
+      <w:pPr>
+        <w:ind w:left="1080" w:firstLine="720"/>
+      </w:pPr>
+      <w:r>
+        <w:t xml:space="preserve">  marker-</w:t>
+      </w:r>
+      <w:proofErr w:type="gramStart"/>
+      <w:r>
+        <w:t>line-width</w:t>
+      </w:r>
+      <w:proofErr w:type="gramEnd"/>
+      <w:r>
+        <w:t>: 1;</w:t>
+      </w:r>
+    </w:p>
+    <w:p>
+      <w:pPr>
+        <w:ind w:left="1080" w:firstLine="720"/>
+      </w:pPr>
+      <w:r>
+        <w:t xml:space="preserve">  marker-line-color: #</w:t>
+      </w:r>
+      <w:proofErr w:type="gramStart"/>
+      <w:r>
+        <w:t>FFFFFF;</w:t>
+      </w:r>
+      <w:proofErr w:type="gramEnd"/>
+    </w:p>
+    <w:p>
+      <w:pPr>
+        <w:ind w:left="1080" w:firstLine="720"/>
+      </w:pPr>
+      <w:r>
+        <w:t xml:space="preserve">  marker-line-opacity: </w:t>
+      </w:r>
+      <w:proofErr w:type="gramStart"/>
+      <w:r>
+        <w:t>1;</w:t>
+      </w:r>
+      <w:proofErr w:type="gramEnd"/>
+    </w:p>
+    <w:p>
+      <w:pPr>
+        <w:ind w:left="1080" w:firstLine="720"/>
+      </w:pPr>
+      <w:r>
+        <w:t xml:space="preserve">  [e202009&gt;</w:t>
+      </w:r>
+      <w:proofErr w:type="gramStart"/>
+      <w:r>
+        <w:t>4000]{</w:t>
+      </w:r>
+      <w:proofErr w:type="gramEnd"/>
+    </w:p>
+    <w:p>
+      <w:pPr>
+        <w:ind w:left="1080" w:firstLine="720"/>
+      </w:pPr>
+      <w:r>
+        <w:t xml:space="preserve">   marker-fill: </w:t>
+      </w:r>
+      <w:proofErr w:type="gramStart"/>
+      <w:r>
+        <w:t>#650000;</w:t>
+      </w:r>
+      <w:proofErr w:type="gramEnd"/>
+    </w:p>
+    <w:p>
+      <w:pPr>
+        <w:ind w:left="1080" w:firstLine="720"/>
+      </w:pPr>
+      <w:r>
+        <w:t xml:space="preserve">  }</w:t>
+      </w:r>
+    </w:p>
+    <w:p>
+      <w:pPr>
+        <w:ind w:left="1080" w:firstLine="720"/>
+      </w:pPr>
+      <w:r>
+        <w:t xml:space="preserve">  [e202009&gt;</w:t>
+      </w:r>
+      <w:proofErr w:type="gramStart"/>
+      <w:r>
+        <w:t>3500][</w:t>
+      </w:r>
+      <w:proofErr w:type="gramEnd"/>
+      <w:r>
+        <w:t>e202009&lt;=4000]{</w:t>
+      </w:r>
+    </w:p>
+    <w:p>
+      <w:pPr>
+        <w:ind w:left="1080" w:firstLine="720"/>
+      </w:pPr>
+      <w:r>
+        <w:t xml:space="preserve">   marker-fill: #</w:t>
+      </w:r>
+      <w:proofErr w:type="gramStart"/>
+      <w:r>
+        <w:t>ffa800;</w:t>
+      </w:r>
+      <w:proofErr w:type="gramEnd"/>
+    </w:p>
+    <w:p>
+      <w:pPr>
+        <w:ind w:left="1080" w:firstLine="720"/>
+      </w:pPr>
+      <w:r>
+        <w:t xml:space="preserve">  }</w:t>
+      </w:r>
+    </w:p>
+    <w:p>
+      <w:pPr>
+        <w:ind w:left="1080" w:firstLine="720"/>
+      </w:pPr>
+      <w:r>
+        <w:t xml:space="preserve">  [e202009&gt;</w:t>
+      </w:r>
+      <w:proofErr w:type="gramStart"/>
+      <w:r>
+        <w:t>3000][</w:t>
+      </w:r>
+      <w:proofErr w:type="gramEnd"/>
+      <w:r>
+        <w:t>e202009&lt;=3500]{</w:t>
+      </w:r>
+    </w:p>
+    <w:p>
+      <w:pPr>
+        <w:ind w:left="1080" w:firstLine="720"/>
+      </w:pPr>
+      <w:r>
+        <w:t xml:space="preserve">   marker-fill: #</w:t>
+      </w:r>
+      <w:proofErr w:type="gramStart"/>
+      <w:r>
+        <w:t>eeff00;</w:t>
+      </w:r>
+      <w:proofErr w:type="gramEnd"/>
+    </w:p>
+    <w:p>
+      <w:pPr>
+        <w:ind w:left="1080" w:firstLine="720"/>
+      </w:pPr>
+      <w:r>
+        <w:t xml:space="preserve">  }</w:t>
+      </w:r>
+    </w:p>
+    <w:p>
+      <w:pPr>
+        <w:ind w:left="1080" w:firstLine="720"/>
+      </w:pPr>
+      <w:r>
+        <w:t xml:space="preserve">  [e202009&gt;</w:t>
+      </w:r>
+      <w:proofErr w:type="gramStart"/>
+      <w:r>
+        <w:t>2500][</w:t>
+      </w:r>
+      <w:proofErr w:type="gramEnd"/>
+      <w:r>
+        <w:t>e202009&lt;=3000]{</w:t>
+      </w:r>
+    </w:p>
+    <w:p>
+      <w:pPr>
+        <w:ind w:left="1080" w:firstLine="720"/>
+      </w:pPr>
+      <w:r>
+        <w:t xml:space="preserve">   marker-fill: #</w:t>
+      </w:r>
+      <w:proofErr w:type="gramStart"/>
+      <w:r>
+        <w:t>00ff6d;</w:t>
+      </w:r>
+      <w:proofErr w:type="gramEnd"/>
+    </w:p>
+    <w:p>
+      <w:pPr>
+        <w:ind w:left="1080" w:firstLine="720"/>
+      </w:pPr>
+      <w:r>
+        <w:t xml:space="preserve">  }</w:t>
+      </w:r>
+    </w:p>
+    <w:p>
+      <w:pPr>
+        <w:ind w:left="1080" w:firstLine="720"/>
+      </w:pPr>
+      <w:r>
+        <w:t xml:space="preserve">  [e202009&gt;</w:t>
+      </w:r>
+      <w:proofErr w:type="gramStart"/>
+      <w:r>
+        <w:t>2000][</w:t>
+      </w:r>
+      <w:proofErr w:type="gramEnd"/>
+      <w:r>
+        <w:t>e202009&lt;=2500]{</w:t>
+      </w:r>
+    </w:p>
+    <w:p>
+      <w:pPr>
+        <w:ind w:left="1080" w:firstLine="720"/>
+      </w:pPr>
+      <w:r>
+        <w:t xml:space="preserve">   marker-fill: #</w:t>
+      </w:r>
+      <w:proofErr w:type="gramStart"/>
+      <w:r>
+        <w:t>00b4ff;</w:t>
+      </w:r>
+      <w:proofErr w:type="gramEnd"/>
+    </w:p>
+    <w:p>
+      <w:pPr>
+        <w:ind w:left="1080" w:firstLine="720"/>
+      </w:pPr>
+      <w:r>
+        <w:t xml:space="preserve">  }</w:t>
+      </w:r>
+    </w:p>
+    <w:p>
+      <w:pPr>
+        <w:ind w:left="1080" w:firstLine="720"/>
+      </w:pPr>
+      <w:r>
+        <w:t xml:space="preserve">  [e202009&gt;</w:t>
+      </w:r>
+      <w:proofErr w:type="gramStart"/>
+      <w:r>
+        <w:t>1500][</w:t>
+      </w:r>
+      <w:proofErr w:type="gramEnd"/>
+      <w:r>
+        <w:t>e202009&lt;=2000]{</w:t>
+      </w:r>
+    </w:p>
+    <w:p>
+      <w:pPr>
+        <w:ind w:left="1080" w:firstLine="720"/>
+      </w:pPr>
+      <w:r>
+        <w:t xml:space="preserve">   marker-fill: #</w:t>
+      </w:r>
+      <w:proofErr w:type="gramStart"/>
+      <w:r>
+        <w:t>0077ff;</w:t>
+      </w:r>
+      <w:proofErr w:type="gramEnd"/>
+    </w:p>
+    <w:p>
+      <w:pPr>
+        <w:ind w:left="1080" w:firstLine="720"/>
+      </w:pPr>
+      <w:r>
+        <w:t xml:space="preserve">  }</w:t>
+      </w:r>
+    </w:p>
+    <w:p>
+      <w:pPr>
+        <w:ind w:left="1080" w:firstLine="720"/>
+      </w:pPr>
+      <w:r>
+        <w:t xml:space="preserve">  [e202009&gt;</w:t>
+      </w:r>
+      <w:proofErr w:type="gramStart"/>
+      <w:r>
+        <w:t>1000][</w:t>
+      </w:r>
+      <w:proofErr w:type="gramEnd"/>
+      <w:r>
+        <w:t>e202009&lt;=1500]{</w:t>
+      </w:r>
+    </w:p>
+    <w:p>
+      <w:pPr>
+        <w:ind w:left="1080" w:firstLine="720"/>
+      </w:pPr>
+      <w:r>
+        <w:t xml:space="preserve">   marker-fill: #</w:t>
+      </w:r>
+      <w:proofErr w:type="gramStart"/>
+      <w:r>
+        <w:t>9600ff;</w:t>
+      </w:r>
+      <w:proofErr w:type="gramEnd"/>
+    </w:p>
+    <w:p>
+      <w:pPr>
+        <w:ind w:left="1080" w:firstLine="720"/>
+      </w:pPr>
+      <w:r>
+        <w:t xml:space="preserve">  }</w:t>
+      </w:r>
+    </w:p>
+    <w:p>
+      <w:pPr>
+        <w:ind w:left="1080" w:firstLine="720"/>
+      </w:pPr>
+      <w:r>
+        <w:t xml:space="preserve">  [e202009&gt;</w:t>
+      </w:r>
+      <w:proofErr w:type="gramStart"/>
+      <w:r>
+        <w:t>500][</w:t>
+      </w:r>
+      <w:proofErr w:type="gramEnd"/>
+      <w:r>
+        <w:t>e202009&lt;=1000]{</w:t>
+      </w:r>
+    </w:p>
+    <w:p>
+      <w:pPr>
+        <w:ind w:left="1080" w:firstLine="720"/>
+      </w:pPr>
+      <w:r>
+        <w:t xml:space="preserve">   marker-fill: #</w:t>
+      </w:r>
+      <w:proofErr w:type="gramStart"/>
+      <w:r>
+        <w:t>ff00b4;</w:t>
+      </w:r>
+      <w:proofErr w:type="gramEnd"/>
+    </w:p>
+    <w:p>
+      <w:pPr>
+        <w:ind w:left="1080" w:firstLine="720"/>
+      </w:pPr>
+      <w:r>
+        <w:t xml:space="preserve">  }</w:t>
+      </w:r>
+    </w:p>
+    <w:p>
+      <w:pPr>
+        <w:ind w:left="1080" w:firstLine="720"/>
+      </w:pPr>
+      <w:r>
+        <w:t xml:space="preserve">  [e202009&gt;</w:t>
+      </w:r>
+      <w:proofErr w:type="gramStart"/>
+      <w:r>
+        <w:t>0][</w:t>
+      </w:r>
+      <w:proofErr w:type="gramEnd"/>
+      <w:r>
+        <w:t>e202009&lt;=500]{</w:t>
+      </w:r>
+    </w:p>
+    <w:p>
+      <w:pPr>
+        <w:ind w:left="1080" w:firstLine="720"/>
+      </w:pPr>
+      <w:r>
+        <w:t xml:space="preserve">   marker-fill: #</w:t>
+      </w:r>
+      <w:proofErr w:type="gramStart"/>
+      <w:r>
+        <w:t>ff0000;</w:t>
+      </w:r>
+      <w:proofErr w:type="gramEnd"/>
+    </w:p>
+    <w:p>
+      <w:pPr>
+        <w:ind w:left="1080" w:firstLine="720"/>
+      </w:pPr>
+      <w:r>
+        <w:t xml:space="preserve">  }</w:t>
+      </w:r>
+    </w:p>
+    <w:p>
+      <w:pPr>
+        <w:ind w:left="1080" w:firstLine="720"/>
+      </w:pPr>
+      <w:r>
+        <w:t>}</w:t>
+      </w:r>
+    </w:p>
+    <w:p>
+      <w:pPr>
+        <w:pStyle w:val="ListParagraph"/>
+        <w:numPr>
+          <w:ilvl w:val="0"/>
+          <w:numId w:val="3"/>
+        </w:numPr>
+      </w:pPr>
+      <w:r>
+        <w:t>W</w:t>
+      </w:r>
+      <w:r>
+        <w:t>idgets</w:t>
+      </w:r>
+    </w:p>
+    <w:p>
+      <w:pPr>
+        <w:pStyle w:val="ListParagraph"/>
+        <w:numPr>
+          <w:ilvl w:val="1"/>
+          <w:numId w:val="3"/>
+        </w:numPr>
+      </w:pPr>
+      <w:r>
+        <w:t>Category; histogram; formula; time series</w:t>
+      </w:r>
+    </w:p>
+    <w:p>
+      <w:pPr>
+        <w:pStyle w:val="ListParagraph"/>
+        <w:numPr>
+          <w:ilvl w:val="1"/>
+          <w:numId w:val="3"/>
+        </w:numPr>
+      </w:pPr>
+      <w:r>
         <w:lastRenderedPageBreak/>
-        <w:t xml:space="preserve">  text-fill: #</w:t>
-      </w:r>
-      <w:proofErr w:type="gramStart"/>
-      <w:r>
-        <w:t>FFFFFF;</w:t>
-      </w:r>
-      <w:proofErr w:type="gramEnd"/>
-    </w:p>
-    <w:p>
-      <w:pPr>
-        <w:ind w:left="1080" w:firstLine="720"/>
-      </w:pPr>
-      <w:r>
-        <w:t xml:space="preserve">  text-label-position-tolerance: </w:t>
-      </w:r>
-      <w:proofErr w:type="gramStart"/>
-      <w:r>
-        <w:t>0;</w:t>
-      </w:r>
-      <w:proofErr w:type="gramEnd"/>
-    </w:p>
-    <w:p>
-      <w:pPr>
-        <w:ind w:left="1080" w:firstLine="720"/>
-      </w:pPr>
-      <w:r>
-        <w:t xml:space="preserve">  text-halo-radius: </w:t>
-      </w:r>
-      <w:proofErr w:type="gramStart"/>
-      <w:r>
-        <w:t>1;</w:t>
-      </w:r>
-      <w:proofErr w:type="gramEnd"/>
-    </w:p>
-    <w:p>
-      <w:pPr>
-        <w:ind w:left="1080" w:firstLine="720"/>
-      </w:pPr>
-      <w:r>
-        <w:t xml:space="preserve">  text-halo-fill: #</w:t>
-      </w:r>
-      <w:proofErr w:type="gramStart"/>
-      <w:r>
-        <w:t>6F808D;</w:t>
-      </w:r>
-      <w:proofErr w:type="gramEnd"/>
-    </w:p>
-    <w:p>
-      <w:pPr>
-        <w:ind w:left="1080" w:firstLine="720"/>
-      </w:pPr>
-      <w:r>
-        <w:t xml:space="preserve">  text-</w:t>
-      </w:r>
-      <w:proofErr w:type="spellStart"/>
-      <w:r>
-        <w:t>dy</w:t>
-      </w:r>
-      <w:proofErr w:type="spellEnd"/>
-      <w:r>
-        <w:t xml:space="preserve">: </w:t>
-      </w:r>
-      <w:proofErr w:type="gramStart"/>
-      <w:r>
-        <w:t>-10;</w:t>
-      </w:r>
-      <w:proofErr w:type="gramEnd"/>
-    </w:p>
-    <w:p>
-      <w:pPr>
-        <w:ind w:left="1080" w:firstLine="720"/>
-      </w:pPr>
-      <w:r>
-        <w:t xml:space="preserve">  text-allow-overlap: </w:t>
-      </w:r>
-      <w:proofErr w:type="gramStart"/>
-      <w:r>
-        <w:t>true;</w:t>
-      </w:r>
-      <w:proofErr w:type="gramEnd"/>
-    </w:p>
-    <w:p>
-      <w:pPr>
-        <w:ind w:left="1080" w:firstLine="720"/>
-      </w:pPr>
-      <w:r>
-        <w:t xml:space="preserve">  text-placement: </w:t>
-      </w:r>
-      <w:proofErr w:type="gramStart"/>
-      <w:r>
-        <w:t>point;</w:t>
-      </w:r>
-      <w:proofErr w:type="gramEnd"/>
-    </w:p>
-    <w:p>
-      <w:pPr>
-        <w:ind w:left="1080" w:firstLine="720"/>
-      </w:pPr>
-      <w:r>
-        <w:t xml:space="preserve">  text-placement-type: </w:t>
-      </w:r>
-      <w:proofErr w:type="gramStart"/>
-      <w:r>
-        <w:t>dummy;</w:t>
-      </w:r>
-      <w:proofErr w:type="gramEnd"/>
-    </w:p>
-    <w:p>
-      <w:pPr>
-        <w:ind w:left="1080" w:firstLine="720"/>
-      </w:pPr>
-      <w:r>
-        <w:t>}</w:t>
-      </w:r>
-    </w:p>
-    <w:p>
-      <w:pPr>
-        <w:pStyle w:val="ListParagraph"/>
-        <w:numPr>
-          <w:ilvl w:val="1"/>
-          <w:numId w:val="3"/>
-        </w:numPr>
-      </w:pPr>
-      <w:r>
-        <w:t>Defining brackets</w:t>
-      </w:r>
-    </w:p>
-    <w:p>
-      <w:pPr>
-        <w:ind w:left="1080" w:firstLine="720"/>
-      </w:pPr>
-      <w:r>
-        <w:t>#layer {</w:t>
-      </w:r>
-    </w:p>
-    <w:p>
-      <w:pPr>
-        <w:ind w:left="1080" w:firstLine="720"/>
-      </w:pPr>
-      <w:r>
-        <w:t xml:space="preserve">  marker-width: </w:t>
-      </w:r>
-      <w:proofErr w:type="gramStart"/>
-      <w:r>
-        <w:t>6.5;</w:t>
-      </w:r>
-      <w:proofErr w:type="gramEnd"/>
-    </w:p>
-    <w:p>
-      <w:pPr>
-        <w:ind w:left="1080" w:firstLine="720"/>
-      </w:pPr>
-      <w:r>
-        <w:t xml:space="preserve">  marker-fill-opacity: </w:t>
-      </w:r>
-      <w:proofErr w:type="gramStart"/>
-      <w:r>
-        <w:t>1;</w:t>
-      </w:r>
-      <w:proofErr w:type="gramEnd"/>
-    </w:p>
-    <w:p>
-      <w:pPr>
-        <w:ind w:left="1080" w:firstLine="720"/>
-      </w:pPr>
-      <w:r>
-        <w:t xml:space="preserve">  marker-allow-overlap: </w:t>
-      </w:r>
-      <w:proofErr w:type="gramStart"/>
-      <w:r>
-        <w:t>true;</w:t>
-      </w:r>
-      <w:proofErr w:type="gramEnd"/>
-    </w:p>
-    <w:p>
-      <w:pPr>
-        <w:ind w:left="1080" w:firstLine="720"/>
-      </w:pPr>
-      <w:r>
-        <w:t xml:space="preserve">  marker-</w:t>
-      </w:r>
-      <w:proofErr w:type="gramStart"/>
-      <w:r>
-        <w:t>line-width</w:t>
-      </w:r>
-      <w:proofErr w:type="gramEnd"/>
-      <w:r>
-        <w:t>: 1;</w:t>
-      </w:r>
-    </w:p>
-    <w:p>
-      <w:pPr>
-        <w:ind w:left="1080" w:firstLine="720"/>
-      </w:pPr>
-      <w:r>
-        <w:t xml:space="preserve">  marker-line-color: #</w:t>
-      </w:r>
-      <w:proofErr w:type="gramStart"/>
-      <w:r>
-        <w:t>FFFFFF;</w:t>
-      </w:r>
-      <w:proofErr w:type="gramEnd"/>
-    </w:p>
-    <w:p>
-      <w:pPr>
-        <w:ind w:left="1080" w:firstLine="720"/>
-      </w:pPr>
-      <w:r>
-        <w:t xml:space="preserve">  marker-line-opacity: </w:t>
-      </w:r>
-      <w:proofErr w:type="gramStart"/>
-      <w:r>
-        <w:t>1;</w:t>
-      </w:r>
-      <w:proofErr w:type="gramEnd"/>
-    </w:p>
-    <w:p>
-      <w:pPr>
-        <w:ind w:left="1080" w:firstLine="720"/>
-      </w:pPr>
-      <w:r>
-        <w:t xml:space="preserve">  [e202009&gt;</w:t>
-      </w:r>
-      <w:proofErr w:type="gramStart"/>
-      <w:r>
-        <w:t>4000]{</w:t>
-      </w:r>
-      <w:proofErr w:type="gramEnd"/>
-    </w:p>
-    <w:p>
-      <w:pPr>
-        <w:ind w:left="1080" w:firstLine="720"/>
-      </w:pPr>
-      <w:r>
-        <w:t xml:space="preserve">   marker-fill: </w:t>
-      </w:r>
-      <w:proofErr w:type="gramStart"/>
-      <w:r>
-        <w:t>#650000;</w:t>
-      </w:r>
-      <w:proofErr w:type="gramEnd"/>
-    </w:p>
-    <w:p>
-      <w:pPr>
-        <w:ind w:left="1080" w:firstLine="720"/>
-      </w:pPr>
-      <w:r>
-        <w:t xml:space="preserve">  }</w:t>
-      </w:r>
-    </w:p>
-    <w:p>
-      <w:pPr>
-        <w:ind w:left="1080" w:firstLine="720"/>
-      </w:pPr>
-      <w:r>
-        <w:t xml:space="preserve">  [e202009&gt;</w:t>
-      </w:r>
-      <w:proofErr w:type="gramStart"/>
-      <w:r>
-        <w:t>3500][</w:t>
-      </w:r>
-      <w:proofErr w:type="gramEnd"/>
-      <w:r>
-        <w:t>e202009&lt;=4000]{</w:t>
-      </w:r>
-    </w:p>
-    <w:p>
-      <w:pPr>
-        <w:ind w:left="1080" w:firstLine="720"/>
-      </w:pPr>
-      <w:r>
-        <w:t xml:space="preserve">   marker-fill: #</w:t>
-      </w:r>
-      <w:proofErr w:type="gramStart"/>
-      <w:r>
-        <w:t>ffa800;</w:t>
-      </w:r>
-      <w:proofErr w:type="gramEnd"/>
-    </w:p>
-    <w:p>
-      <w:pPr>
-        <w:ind w:left="1080" w:firstLine="720"/>
-      </w:pPr>
-      <w:r>
-        <w:t xml:space="preserve">  }</w:t>
-      </w:r>
-    </w:p>
-    <w:p>
-      <w:pPr>
-        <w:ind w:left="1080" w:firstLine="720"/>
-      </w:pPr>
-      <w:r>
-        <w:t xml:space="preserve">  [e202009&gt;</w:t>
-      </w:r>
-      <w:proofErr w:type="gramStart"/>
-      <w:r>
-        <w:t>3000][</w:t>
-      </w:r>
-      <w:proofErr w:type="gramEnd"/>
-      <w:r>
-        <w:t>e202009&lt;=3500]{</w:t>
-      </w:r>
-    </w:p>
-    <w:p>
-      <w:pPr>
-        <w:ind w:left="1080" w:firstLine="720"/>
-      </w:pPr>
-      <w:r>
-        <w:t xml:space="preserve">   marker-fill: #</w:t>
-      </w:r>
-      <w:proofErr w:type="gramStart"/>
-      <w:r>
-        <w:t>eeff00;</w:t>
-      </w:r>
-      <w:proofErr w:type="gramEnd"/>
-    </w:p>
-    <w:p>
-      <w:pPr>
-        <w:ind w:left="1080" w:firstLine="720"/>
-      </w:pPr>
-      <w:r>
-        <w:t xml:space="preserve">  }</w:t>
-      </w:r>
-    </w:p>
-    <w:p>
-      <w:pPr>
-        <w:ind w:left="1080" w:firstLine="720"/>
-      </w:pPr>
-      <w:r>
-        <w:t xml:space="preserve">  [e202009&gt;</w:t>
-      </w:r>
-      <w:proofErr w:type="gramStart"/>
-      <w:r>
-        <w:t>2500][</w:t>
-      </w:r>
-      <w:proofErr w:type="gramEnd"/>
-      <w:r>
-        <w:t>e202009&lt;=3000]{</w:t>
-      </w:r>
-    </w:p>
-    <w:p>
-      <w:pPr>
-        <w:ind w:left="1080" w:firstLine="720"/>
-      </w:pPr>
-      <w:r>
-        <w:t xml:space="preserve">   marker-fill: #</w:t>
-      </w:r>
-      <w:proofErr w:type="gramStart"/>
-      <w:r>
-        <w:t>00ff6d;</w:t>
-      </w:r>
-      <w:proofErr w:type="gramEnd"/>
-    </w:p>
-    <w:p>
-      <w:pPr>
-        <w:ind w:left="1080" w:firstLine="720"/>
-      </w:pPr>
-      <w:r>
-        <w:t xml:space="preserve">  }</w:t>
-      </w:r>
-    </w:p>
-    <w:p>
-      <w:pPr>
-        <w:ind w:left="1080" w:firstLine="720"/>
-      </w:pPr>
-      <w:r>
-        <w:t xml:space="preserve">  [e202009&gt;</w:t>
-      </w:r>
-      <w:proofErr w:type="gramStart"/>
-      <w:r>
-        <w:t>2000][</w:t>
-      </w:r>
-      <w:proofErr w:type="gramEnd"/>
-      <w:r>
-        <w:t>e202009&lt;=2500]{</w:t>
-      </w:r>
-    </w:p>
-    <w:p>
-      <w:pPr>
-        <w:ind w:left="1080" w:firstLine="720"/>
-      </w:pPr>
-      <w:r>
-        <w:t xml:space="preserve">   marker-fill: #</w:t>
-      </w:r>
-      <w:proofErr w:type="gramStart"/>
-      <w:r>
-        <w:t>00b4ff;</w:t>
-      </w:r>
-      <w:proofErr w:type="gramEnd"/>
-    </w:p>
-    <w:p>
-      <w:pPr>
-        <w:ind w:left="1080" w:firstLine="720"/>
-      </w:pPr>
-      <w:r>
-        <w:t xml:space="preserve">  }</w:t>
-      </w:r>
-    </w:p>
-    <w:p>
-      <w:pPr>
-        <w:ind w:left="1080" w:firstLine="720"/>
-      </w:pPr>
-      <w:r>
-        <w:t xml:space="preserve">  [e202009&gt;</w:t>
-      </w:r>
-      <w:proofErr w:type="gramStart"/>
-      <w:r>
-        <w:t>1500][</w:t>
-      </w:r>
-      <w:proofErr w:type="gramEnd"/>
-      <w:r>
-        <w:t>e202009&lt;=2000]{</w:t>
-      </w:r>
-    </w:p>
-    <w:p>
-      <w:pPr>
-        <w:ind w:left="1080" w:firstLine="720"/>
-      </w:pPr>
-      <w:r>
-        <w:t xml:space="preserve">   marker-fill: #</w:t>
-      </w:r>
-      <w:proofErr w:type="gramStart"/>
-      <w:r>
-        <w:t>0077ff;</w:t>
-      </w:r>
-      <w:proofErr w:type="gramEnd"/>
-    </w:p>
-    <w:p>
-      <w:pPr>
-        <w:ind w:left="1080" w:firstLine="720"/>
-      </w:pPr>
-      <w:r>
-        <w:t xml:space="preserve">  }</w:t>
-      </w:r>
-    </w:p>
-    <w:p>
-      <w:pPr>
-        <w:ind w:left="1080" w:firstLine="720"/>
-      </w:pPr>
-      <w:r>
-        <w:t xml:space="preserve">  [e202009&gt;</w:t>
-      </w:r>
-      <w:proofErr w:type="gramStart"/>
-      <w:r>
-        <w:t>1000][</w:t>
-      </w:r>
-      <w:proofErr w:type="gramEnd"/>
-      <w:r>
-        <w:t>e202009&lt;=1500]{</w:t>
-      </w:r>
-    </w:p>
-    <w:p>
-      <w:pPr>
-        <w:ind w:left="1080" w:firstLine="720"/>
-      </w:pPr>
-      <w:r>
-        <w:t xml:space="preserve">   marker-fill: #</w:t>
-      </w:r>
-      <w:proofErr w:type="gramStart"/>
-      <w:r>
-        <w:t>9600ff;</w:t>
-      </w:r>
-      <w:proofErr w:type="gramEnd"/>
-    </w:p>
-    <w:p>
-      <w:pPr>
-        <w:ind w:left="1080" w:firstLine="720"/>
-      </w:pPr>
-      <w:r>
-        <w:t xml:space="preserve">  }</w:t>
-      </w:r>
-    </w:p>
-    <w:p>
-      <w:pPr>
-        <w:ind w:left="1080" w:firstLine="720"/>
-      </w:pPr>
-      <w:r>
-        <w:t xml:space="preserve">  [e202009&gt;</w:t>
-      </w:r>
-      <w:proofErr w:type="gramStart"/>
-      <w:r>
-        <w:t>500][</w:t>
-      </w:r>
-      <w:proofErr w:type="gramEnd"/>
-      <w:r>
-        <w:t>e202009&lt;=1000]{</w:t>
-      </w:r>
-    </w:p>
-    <w:p>
-      <w:pPr>
-        <w:ind w:left="1080" w:firstLine="720"/>
-      </w:pPr>
-      <w:r>
-        <w:t xml:space="preserve">   marker-fill: #</w:t>
-      </w:r>
-      <w:proofErr w:type="gramStart"/>
-      <w:r>
-        <w:t>ff00b4;</w:t>
-      </w:r>
-      <w:proofErr w:type="gramEnd"/>
-    </w:p>
-    <w:p>
-      <w:pPr>
-        <w:ind w:left="1080" w:firstLine="720"/>
-      </w:pPr>
-      <w:r>
-        <w:t xml:space="preserve">  }</w:t>
-      </w:r>
-    </w:p>
-    <w:p>
-      <w:pPr>
-        <w:ind w:left="1080" w:firstLine="720"/>
-      </w:pPr>
-      <w:r>
-        <w:t xml:space="preserve">  [e202009&gt;</w:t>
-      </w:r>
-      <w:proofErr w:type="gramStart"/>
-      <w:r>
-        <w:t>0][</w:t>
-      </w:r>
-      <w:proofErr w:type="gramEnd"/>
-      <w:r>
-        <w:t>e202009&lt;=500]{</w:t>
-      </w:r>
-    </w:p>
-    <w:p>
-      <w:pPr>
-        <w:ind w:left="1080" w:firstLine="720"/>
-      </w:pPr>
-      <w:r>
-        <w:t xml:space="preserve">   marker-fill: #</w:t>
-      </w:r>
-      <w:proofErr w:type="gramStart"/>
-      <w:r>
-        <w:t>ff0000;</w:t>
-      </w:r>
-      <w:proofErr w:type="gramEnd"/>
-    </w:p>
-    <w:p>
-      <w:pPr>
-        <w:ind w:left="1080" w:firstLine="720"/>
-      </w:pPr>
-      <w:r>
-        <w:t xml:space="preserve">  }</w:t>
-      </w:r>
-    </w:p>
-    <w:p>
-      <w:pPr>
-        <w:ind w:left="1080" w:firstLine="720"/>
-      </w:pPr>
-      <w:r>
-        <w:t>}</w:t>
-      </w:r>
-    </w:p>
-    <w:p>
-      <w:pPr>
-        <w:pStyle w:val="ListParagraph"/>
-        <w:numPr>
-          <w:ilvl w:val="0"/>
-          <w:numId w:val="3"/>
-        </w:numPr>
-      </w:pPr>
-      <w:r>
-        <w:t>W</w:t>
-      </w:r>
-      <w:r>
-        <w:t>idgets</w:t>
-      </w:r>
-    </w:p>
-    <w:p>
-      <w:pPr>
-        <w:pStyle w:val="ListParagraph"/>
-        <w:numPr>
-          <w:ilvl w:val="1"/>
-          <w:numId w:val="3"/>
-        </w:numPr>
-      </w:pPr>
-      <w:r>
-        <w:t>Category; histogram; formula; time series</w:t>
-      </w:r>
-    </w:p>
-    <w:p>
-      <w:pPr>
-        <w:pStyle w:val="ListParagraph"/>
-        <w:numPr>
-          <w:ilvl w:val="1"/>
-          <w:numId w:val="3"/>
-        </w:numPr>
-      </w:pPr>
-      <w:r>
         <w:t>Dynamic</w:t>
       </w:r>
     </w:p>
@@ -2012,7 +2016,6 @@
         </w:numPr>
       </w:pPr>
       <w:r>
-        <w:lastRenderedPageBreak/>
         <w:t>Filter</w:t>
       </w:r>
     </w:p>
@@ -3761,12 +3764,9 @@
 </file>
 
 <file path=customXml/item1.xml><?xml version="1.0" encoding="utf-8"?>
-<?mso-contentType ?>
-<FormTemplates xmlns="http://schemas.microsoft.com/sharepoint/v3/contenttype/forms">
-  <Display>DocumentLibraryForm</Display>
-  <Edit>DocumentLibraryForm</Edit>
-  <New>DocumentLibraryForm</New>
-</FormTemplates>
+<p:properties xmlns:p="http://schemas.microsoft.com/office/2006/metadata/properties" xmlns:xsi="http://www.w3.org/2001/XMLSchema-instance" xmlns:pc="http://schemas.microsoft.com/office/infopath/2007/PartnerControls">
+  <documentManagement/>
+</p:properties>
 </file>
 
 <file path=customXml/item2.xml><?xml version="1.0" encoding="utf-8"?>
@@ -3902,15 +3902,19 @@
 </file>
 
 <file path=customXml/item3.xml><?xml version="1.0" encoding="utf-8"?>
-<p:properties xmlns:p="http://schemas.microsoft.com/office/2006/metadata/properties" xmlns:xsi="http://www.w3.org/2001/XMLSchema-instance" xmlns:pc="http://schemas.microsoft.com/office/infopath/2007/PartnerControls">
-  <documentManagement/>
-</p:properties>
+<?mso-contentType ?>
+<FormTemplates xmlns="http://schemas.microsoft.com/sharepoint/v3/contenttype/forms">
+  <Display>DocumentLibraryForm</Display>
+  <Edit>DocumentLibraryForm</Edit>
+  <New>DocumentLibraryForm</New>
+</FormTemplates>
 </file>
 
 <file path=customXml/itemProps1.xml><?xml version="1.0" encoding="utf-8"?>
-<ds:datastoreItem xmlns:ds="http://schemas.openxmlformats.org/officeDocument/2006/customXml" ds:itemID="{CB9B139B-434A-4EA6-A480-D10845C23838}">
+<ds:datastoreItem xmlns:ds="http://schemas.openxmlformats.org/officeDocument/2006/customXml" ds:itemID="{B3D0A64A-56E9-4595-AA7A-A1B78DBEE888}">
   <ds:schemaRefs>
-    <ds:schemaRef ds:uri="http://schemas.microsoft.com/sharepoint/v3/contenttype/forms"/>
+    <ds:schemaRef ds:uri="http://schemas.microsoft.com/office/2006/metadata/properties"/>
+    <ds:schemaRef ds:uri="http://schemas.microsoft.com/office/infopath/2007/PartnerControls"/>
   </ds:schemaRefs>
 </ds:datastoreItem>
 </file>
@@ -3934,10 +3938,9 @@
 </file>
 
 <file path=customXml/itemProps3.xml><?xml version="1.0" encoding="utf-8"?>
-<ds:datastoreItem xmlns:ds="http://schemas.openxmlformats.org/officeDocument/2006/customXml" ds:itemID="{B3D0A64A-56E9-4595-AA7A-A1B78DBEE888}">
+<ds:datastoreItem xmlns:ds="http://schemas.openxmlformats.org/officeDocument/2006/customXml" ds:itemID="{CB9B139B-434A-4EA6-A480-D10845C23838}">
   <ds:schemaRefs>
-    <ds:schemaRef ds:uri="http://schemas.microsoft.com/office/2006/metadata/properties"/>
-    <ds:schemaRef ds:uri="http://schemas.microsoft.com/office/infopath/2007/PartnerControls"/>
+    <ds:schemaRef ds:uri="http://schemas.microsoft.com/sharepoint/v3/contenttype/forms"/>
   </ds:schemaRefs>
 </ds:datastoreItem>
 </file>
</xml_diff>